<commit_message>
Ressaltado partes da referencia que serao usadas no documento
</commit_message>
<xml_diff>
--- a/referencias/PADROES_E_NORMAS_ADMINISTRACAO_BANCO_DADOS.docx
+++ b/referencias/PADROES_E_NORMAS_ADMINISTRACAO_BANCO_DADOS.docx
@@ -5860,12 +5860,14 @@
           <w:numId w:val="9"/>
         </w:numPr>
         <w:rPr>
+          <w:highlight w:val="yellow"/>
           <w:lang w:eastAsia="pt-BR"/>
         </w:rPr>
       </w:pPr>
       <w:bookmarkStart w:id="3" w:name="_Toc133335150"/>
       <w:r>
         <w:rPr>
+          <w:highlight w:val="yellow"/>
           <w:lang w:eastAsia="pt-BR"/>
         </w:rPr>
         <w:t>Gestão de Dados</w:t>
@@ -5962,12 +5964,14 @@
           <w:numId w:val="9"/>
         </w:numPr>
         <w:rPr>
+          <w:highlight w:val="yellow"/>
           <w:lang w:eastAsia="pt-BR"/>
         </w:rPr>
       </w:pPr>
       <w:bookmarkStart w:id="4" w:name="_Toc133335151"/>
       <w:r>
         <w:rPr>
+          <w:highlight w:val="yellow"/>
           <w:lang w:eastAsia="pt-BR"/>
         </w:rPr>
         <w:t>Administração de Dados</w:t>
@@ -6282,12 +6286,14 @@
           <w:numId w:val="9"/>
         </w:numPr>
         <w:rPr>
+          <w:highlight w:val="yellow"/>
           <w:lang w:eastAsia="pt-BR"/>
         </w:rPr>
       </w:pPr>
       <w:bookmarkStart w:id="8" w:name="_Toc133335155"/>
       <w:r>
         <w:rPr>
+          <w:highlight w:val="yellow"/>
           <w:lang w:eastAsia="pt-BR"/>
         </w:rPr>
         <w:t>Modelagem de Dados</w:t>
@@ -6365,12 +6371,14 @@
           <w:numId w:val="9"/>
         </w:numPr>
         <w:rPr>
+          <w:highlight w:val="yellow"/>
           <w:lang w:eastAsia="pt-BR"/>
         </w:rPr>
       </w:pPr>
       <w:bookmarkStart w:id="9" w:name="_Toc133335156"/>
       <w:r>
         <w:rPr>
+          <w:highlight w:val="yellow"/>
           <w:lang w:eastAsia="pt-BR"/>
         </w:rPr>
         <w:t>Modelo Lógico de Dados</w:t>
@@ -6520,12 +6528,14 @@
           <w:numId w:val="9"/>
         </w:numPr>
         <w:rPr>
+          <w:highlight w:val="yellow"/>
           <w:lang w:eastAsia="pt-BR"/>
         </w:rPr>
       </w:pPr>
       <w:bookmarkStart w:id="10" w:name="_Toc133335157"/>
       <w:r>
         <w:rPr>
+          <w:highlight w:val="yellow"/>
           <w:lang w:eastAsia="pt-BR"/>
         </w:rPr>
         <w:t>Entidade</w:t>
@@ -6990,12 +7000,14 @@
           <w:numId w:val="9"/>
         </w:numPr>
         <w:rPr>
+          <w:highlight w:val="yellow"/>
           <w:lang w:eastAsia="pt-BR"/>
         </w:rPr>
       </w:pPr>
       <w:bookmarkStart w:id="11" w:name="_Toc133335158"/>
       <w:r>
         <w:rPr>
+          <w:highlight w:val="yellow"/>
           <w:lang w:eastAsia="pt-BR"/>
         </w:rPr>
         <w:t>Atributo</w:t>
@@ -7274,12 +7286,14 @@
           <w:numId w:val="9"/>
         </w:numPr>
         <w:rPr>
+          <w:highlight w:val="yellow"/>
           <w:lang w:eastAsia="pt-BR"/>
         </w:rPr>
       </w:pPr>
       <w:bookmarkStart w:id="12" w:name="_Toc133335159"/>
       <w:r>
         <w:rPr>
+          <w:highlight w:val="yellow"/>
           <w:lang w:eastAsia="pt-BR"/>
         </w:rPr>
         <w:t>Relacionamento</w:t>
@@ -7443,12 +7457,14 @@
           <w:numId w:val="9"/>
         </w:numPr>
         <w:rPr>
+          <w:highlight w:val="yellow"/>
           <w:lang w:eastAsia="pt-BR"/>
         </w:rPr>
       </w:pPr>
       <w:bookmarkStart w:id="13" w:name="_Toc133335160"/>
       <w:r>
         <w:rPr>
+          <w:highlight w:val="yellow"/>
           <w:lang w:eastAsia="pt-BR"/>
         </w:rPr>
         <w:t>Cardinalidade</w:t>
@@ -7663,12 +7679,14 @@
           <w:numId w:val="9"/>
         </w:numPr>
         <w:rPr>
+          <w:highlight w:val="yellow"/>
           <w:lang w:eastAsia="pt-BR"/>
         </w:rPr>
       </w:pPr>
       <w:bookmarkStart w:id="14" w:name="_Toc133335161"/>
       <w:r>
         <w:rPr>
+          <w:highlight w:val="yellow"/>
           <w:lang w:eastAsia="pt-BR"/>
         </w:rPr>
         <w:t>Restrição de Integridade</w:t>
@@ -7872,12 +7890,14 @@
           <w:numId w:val="9"/>
         </w:numPr>
         <w:rPr>
+          <w:highlight w:val="yellow"/>
           <w:lang w:eastAsia="pt-BR"/>
         </w:rPr>
       </w:pPr>
       <w:bookmarkStart w:id="15" w:name="_Toc133335162"/>
       <w:r>
         <w:rPr>
+          <w:highlight w:val="yellow"/>
           <w:lang w:eastAsia="pt-BR"/>
         </w:rPr>
         <w:t>Relação Normalizada</w:t>
@@ -8092,12 +8112,14 @@
           <w:numId w:val="9"/>
         </w:numPr>
         <w:rPr>
+          <w:highlight w:val="yellow"/>
           <w:lang w:eastAsia="pt-BR"/>
         </w:rPr>
       </w:pPr>
       <w:bookmarkStart w:id="16" w:name="_Toc133335163"/>
       <w:r>
         <w:rPr>
+          <w:highlight w:val="yellow"/>
           <w:lang w:eastAsia="pt-BR"/>
         </w:rPr>
         <w:t>Modelo Físico de Dados</w:t>
@@ -9927,12 +9949,14 @@
           <w:numId w:val="9"/>
         </w:numPr>
         <w:rPr>
+          <w:highlight w:val="yellow"/>
           <w:lang w:eastAsia="pt-BR"/>
         </w:rPr>
       </w:pPr>
       <w:bookmarkStart w:id="30" w:name="_Toc133335177"/>
       <w:r>
         <w:rPr>
+          <w:highlight w:val="yellow"/>
           <w:lang w:eastAsia="pt-BR"/>
         </w:rPr>
         <w:t>Gerenciamento de Versão</w:t>
@@ -9947,12 +9971,14 @@
           <w:numId w:val="9"/>
         </w:numPr>
         <w:rPr>
+          <w:highlight w:val="yellow"/>
           <w:lang w:eastAsia="pt-BR"/>
         </w:rPr>
       </w:pPr>
       <w:bookmarkStart w:id="31" w:name="_Toc133335178"/>
       <w:r>
         <w:rPr>
+          <w:highlight w:val="yellow"/>
           <w:lang w:eastAsia="pt-BR"/>
         </w:rPr>
         <w:t>Projeto de Dados</w:t>
@@ -9960,6 +9986,7 @@
       <w:bookmarkEnd w:id="31"/>
       <w:r>
         <w:rPr>
+          <w:highlight w:val="yellow"/>
           <w:lang w:eastAsia="pt-BR"/>
         </w:rPr>
         <w:t xml:space="preserve"> </w:t>
@@ -29306,9 +29333,15 @@
     <w:p>
       <w:pPr>
         <w:pStyle w:val="Ttulo1"/>
+        <w:rPr>
+          <w:highlight w:val="yellow"/>
+        </w:rPr>
       </w:pPr>
       <w:bookmarkStart w:id="55" w:name="_Toc133335202"/>
       <w:r>
+        <w:rPr>
+          <w:highlight w:val="yellow"/>
+        </w:rPr>
         <w:t>PROCESSO DE INTEGRAÇÃO DE MODELOS DE DADOS</w:t>
       </w:r>
       <w:bookmarkEnd w:id="55"/>

</xml_diff>

<commit_message>
Começo da criação das views
</commit_message>
<xml_diff>
--- a/referencias/PADROES_E_NORMAS_ADMINISTRACAO_BANCO_DADOS.docx
+++ b/referencias/PADROES_E_NORMAS_ADMINISTRACAO_BANCO_DADOS.docx
@@ -5860,14 +5860,12 @@
           <w:numId w:val="9"/>
         </w:numPr>
         <w:rPr>
-          <w:highlight w:val="yellow"/>
           <w:lang w:eastAsia="pt-BR"/>
         </w:rPr>
       </w:pPr>
       <w:bookmarkStart w:id="3" w:name="_Toc133335150"/>
       <w:r>
         <w:rPr>
-          <w:highlight w:val="yellow"/>
           <w:lang w:eastAsia="pt-BR"/>
         </w:rPr>
         <w:t>Gestão de Dados</w:t>
@@ -5964,14 +5962,12 @@
           <w:numId w:val="9"/>
         </w:numPr>
         <w:rPr>
-          <w:highlight w:val="yellow"/>
           <w:lang w:eastAsia="pt-BR"/>
         </w:rPr>
       </w:pPr>
       <w:bookmarkStart w:id="4" w:name="_Toc133335151"/>
       <w:r>
         <w:rPr>
-          <w:highlight w:val="yellow"/>
           <w:lang w:eastAsia="pt-BR"/>
         </w:rPr>
         <w:t>Administração de Dados</w:t>

</xml_diff>